<commit_message>
update Cursuri si Seminare MSI, up to Partial
</commit_message>
<xml_diff>
--- a/Baze de Date/Laborator 6 PLSQL/PLSQL_1_1_Practice.docx
+++ b/Baze de Date/Laborator 6 PLSQL/PLSQL_1_1_Practice.docx
@@ -303,10 +303,17 @@
               <w:widowControl w:val="false"/>
               <w:bidi w:val="0"/>
               <w:jc w:val="left"/>
-              <w:rPr/>
-            </w:pPr>
-            <w:r>
-              <w:rPr/>
+              <w:rPr>
+                <w:b/>
+                <w:b/>
+                <w:bCs/>
+              </w:rPr>
+            </w:pPr>
+            <w:r>
+              <w:rPr>
+                <w:b/>
+                <w:bCs/>
+              </w:rPr>
               <w:t>Criteria</w:t>
             </w:r>
           </w:p>
@@ -327,10 +334,17 @@
               <w:widowControl w:val="false"/>
               <w:bidi w:val="0"/>
               <w:jc w:val="left"/>
-              <w:rPr/>
-            </w:pPr>
-            <w:r>
-              <w:rPr/>
+              <w:rPr>
+                <w:b/>
+                <w:b/>
+                <w:bCs/>
+              </w:rPr>
+            </w:pPr>
+            <w:r>
+              <w:rPr>
+                <w:b/>
+                <w:bCs/>
+              </w:rPr>
               <w:t>Language</w:t>
             </w:r>
           </w:p>
@@ -487,7 +501,13 @@
               <w:rPr>
                 <w:color w:val="00A933"/>
               </w:rPr>
-              <w:t>AMBELE, PL-SIGUR!</w:t>
+              <w:t>PL-SIGUR!</w:t>
+            </w:r>
+            <w:r>
+              <w:rPr>
+                <w:color w:val="C9211E"/>
+              </w:rPr>
+              <w:t>SQL Nu e</w:t>
             </w:r>
           </w:p>
         </w:tc>
@@ -708,6 +728,79 @@
       </w:pPr>
       <w:r>
         <w:rPr/>
+      </w:r>
+    </w:p>
+    <w:p>
+      <w:pPr>
+        <w:pStyle w:val="Normal"/>
+        <w:bidi w:val="0"/>
+        <w:jc w:val="left"/>
+        <w:rPr>
+          <w:color w:val="2A6099"/>
+        </w:rPr>
+      </w:pPr>
+      <w:r>
+        <w:rPr>
+          <w:color w:val="2A6099"/>
+        </w:rPr>
+        <w:t>3GL = 3</w:t>
+      </w:r>
+      <w:r>
+        <w:rPr>
+          <w:color w:val="2A6099"/>
+          <w:vertAlign w:val="superscript"/>
+        </w:rPr>
+        <w:t>rd</w:t>
+      </w:r>
+      <w:r>
+        <w:rPr>
+          <w:color w:val="2A6099"/>
+        </w:rPr>
+        <w:t xml:space="preserve"> generation language</w:t>
+      </w:r>
+    </w:p>
+    <w:p>
+      <w:pPr>
+        <w:pStyle w:val="Normal"/>
+        <w:bidi w:val="0"/>
+        <w:jc w:val="left"/>
+        <w:rPr>
+          <w:color w:val="2A6099"/>
+        </w:rPr>
+      </w:pPr>
+      <w:r>
+        <w:rPr>
+          <w:color w:val="2A6099"/>
+        </w:rPr>
+        <w:t>4</w:t>
+      </w:r>
+      <w:r>
+        <w:rPr>
+          <w:color w:val="2A6099"/>
+          <w:vertAlign w:val="superscript"/>
+        </w:rPr>
+        <w:t>th</w:t>
+      </w:r>
+      <w:r>
+        <w:rPr>
+          <w:color w:val="2A6099"/>
+        </w:rPr>
+        <w:t xml:space="preserve"> GL = e mai usor de inteles</w:t>
+      </w:r>
+    </w:p>
+    <w:p>
+      <w:pPr>
+        <w:pStyle w:val="Normal"/>
+        <w:bidi w:val="0"/>
+        <w:jc w:val="left"/>
+        <w:rPr>
+          <w:color w:val="2A6099"/>
+        </w:rPr>
+      </w:pPr>
+      <w:r>
+        <w:rPr>
+          <w:color w:val="2A6099"/>
+        </w:rPr>
       </w:r>
     </w:p>
     <w:p>
@@ -946,6 +1039,408 @@
       </w:pPr>
       <w:r>
         <w:rPr/>
+        <w:t>4. In the following code, identify (circle or highlight) examples of these procedural constructs:</w:t>
+      </w:r>
+    </w:p>
+    <w:p>
+      <w:pPr>
+        <w:pStyle w:val="Normal"/>
+        <w:bidi w:val="0"/>
+        <w:jc w:val="left"/>
+        <w:rPr>
+          <w:color w:val="00A933"/>
+        </w:rPr>
+      </w:pPr>
+      <w:r>
+        <w:rPr>
+          <w:color w:val="00A933"/>
+        </w:rPr>
+        <w:t>variable</w:t>
+      </w:r>
+      <w:r>
+        <w:rPr/>
+        <w:t xml:space="preserve">, </w:t>
+      </w:r>
+      <w:r>
+        <w:rPr>
+          <w:shd w:fill="FFFF00" w:val="clear"/>
+        </w:rPr>
+        <w:t>conditional control statement</w:t>
+      </w:r>
+      <w:r>
+        <w:rPr/>
+        <w:t xml:space="preserve">, </w:t>
+      </w:r>
+      <w:r>
+        <w:rPr>
+          <w:shd w:fill="FF3838" w:val="clear"/>
+        </w:rPr>
+        <w:t>reusable/callable program unit</w:t>
+      </w:r>
+      <w:r>
+        <w:rPr/>
+        <w:t>, and an assignment</w:t>
+      </w:r>
+    </w:p>
+    <w:p>
+      <w:pPr>
+        <w:pStyle w:val="Normal"/>
+        <w:bidi w:val="0"/>
+        <w:jc w:val="left"/>
+        <w:rPr>
+          <w:color w:val="00A933"/>
+        </w:rPr>
+      </w:pPr>
+      <w:r>
+        <w:rPr/>
+        <w:t>statement.</w:t>
+      </w:r>
+    </w:p>
+    <w:p>
+      <w:pPr>
+        <w:pStyle w:val="Normal"/>
+        <w:bidi w:val="0"/>
+        <w:jc w:val="left"/>
+        <w:rPr>
+          <w:b/>
+          <w:b/>
+          <w:bCs/>
+        </w:rPr>
+      </w:pPr>
+      <w:r>
+        <w:rPr>
+          <w:b/>
+          <w:bCs/>
+        </w:rPr>
+        <w:t>DECLARE</w:t>
+      </w:r>
+    </w:p>
+    <w:p>
+      <w:pPr>
+        <w:pStyle w:val="Normal"/>
+        <w:bidi w:val="0"/>
+        <w:jc w:val="left"/>
+        <w:rPr>
+          <w:b/>
+          <w:b/>
+          <w:bCs/>
+          <w:color w:val="00A933"/>
+        </w:rPr>
+      </w:pPr>
+      <w:r>
+        <w:rPr>
+          <w:b/>
+          <w:bCs/>
+          <w:color w:val="00A933"/>
+        </w:rPr>
+        <w:t>v_first_name varchar2(40);</w:t>
+      </w:r>
+    </w:p>
+    <w:p>
+      <w:pPr>
+        <w:pStyle w:val="Normal"/>
+        <w:bidi w:val="0"/>
+        <w:jc w:val="left"/>
+        <w:rPr>
+          <w:b/>
+          <w:b/>
+          <w:bCs/>
+          <w:color w:val="00A933"/>
+        </w:rPr>
+      </w:pPr>
+      <w:r>
+        <w:rPr>
+          <w:b/>
+          <w:bCs/>
+          <w:color w:val="00A933"/>
+        </w:rPr>
+        <w:t>v_last_name varchar2(40);</w:t>
+      </w:r>
+    </w:p>
+    <w:p>
+      <w:pPr>
+        <w:pStyle w:val="Normal"/>
+        <w:bidi w:val="0"/>
+        <w:jc w:val="left"/>
+        <w:rPr>
+          <w:b/>
+          <w:b/>
+          <w:bCs/>
+          <w:color w:val="00A933"/>
+        </w:rPr>
+      </w:pPr>
+      <w:r>
+        <w:rPr>
+          <w:b/>
+          <w:bCs/>
+          <w:color w:val="00A933"/>
+        </w:rPr>
+        <w:t>v_first_letter varchar2(1);</w:t>
+      </w:r>
+    </w:p>
+    <w:p>
+      <w:pPr>
+        <w:pStyle w:val="Normal"/>
+        <w:bidi w:val="0"/>
+        <w:jc w:val="left"/>
+        <w:rPr>
+          <w:b/>
+          <w:b/>
+          <w:bCs/>
+        </w:rPr>
+      </w:pPr>
+      <w:r>
+        <w:rPr>
+          <w:b/>
+          <w:bCs/>
+        </w:rPr>
+        <w:t>BEGIN</w:t>
+      </w:r>
+    </w:p>
+    <w:p>
+      <w:pPr>
+        <w:pStyle w:val="Normal"/>
+        <w:bidi w:val="0"/>
+        <w:jc w:val="left"/>
+        <w:rPr>
+          <w:b/>
+          <w:b/>
+          <w:bCs/>
+        </w:rPr>
+      </w:pPr>
+      <w:r>
+        <w:rPr>
+          <w:b/>
+          <w:bCs/>
+        </w:rPr>
+        <w:t>SELECT first_name, last_name INTO v_first_name, v_last_name</w:t>
+      </w:r>
+    </w:p>
+    <w:p>
+      <w:pPr>
+        <w:pStyle w:val="Normal"/>
+        <w:bidi w:val="0"/>
+        <w:jc w:val="left"/>
+        <w:rPr>
+          <w:b/>
+          <w:b/>
+          <w:bCs/>
+        </w:rPr>
+      </w:pPr>
+      <w:r>
+        <w:rPr>
+          <w:b/>
+          <w:bCs/>
+        </w:rPr>
+        <w:t>FROM students</w:t>
+      </w:r>
+    </w:p>
+    <w:p>
+      <w:pPr>
+        <w:pStyle w:val="Normal"/>
+        <w:bidi w:val="0"/>
+        <w:jc w:val="left"/>
+        <w:rPr>
+          <w:b/>
+          <w:b/>
+          <w:bCs/>
+        </w:rPr>
+      </w:pPr>
+      <w:r>
+        <w:rPr>
+          <w:b/>
+          <w:bCs/>
+        </w:rPr>
+        <w:t>WHERE student_id = 105;</w:t>
+      </w:r>
+    </w:p>
+    <w:p>
+      <w:pPr>
+        <w:pStyle w:val="Normal"/>
+        <w:bidi w:val="0"/>
+        <w:jc w:val="left"/>
+        <w:rPr>
+          <w:b/>
+          <w:b/>
+          <w:bCs/>
+        </w:rPr>
+      </w:pPr>
+      <w:r>
+        <w:rPr>
+          <w:b/>
+          <w:bCs/>
+        </w:rPr>
+        <w:t>v_first_letter := get_first_letter(v_last_name);</w:t>
+      </w:r>
+    </w:p>
+    <w:p>
+      <w:pPr>
+        <w:pStyle w:val="Normal"/>
+        <w:bidi w:val="0"/>
+        <w:jc w:val="left"/>
+        <w:rPr>
+          <w:b/>
+          <w:b/>
+          <w:bCs/>
+        </w:rPr>
+      </w:pPr>
+      <w:r>
+        <w:rPr>
+          <w:b/>
+          <w:bCs/>
+          <w:shd w:fill="FFFF00" w:val="clear"/>
+        </w:rPr>
+        <w:t>IF</w:t>
+      </w:r>
+      <w:r>
+        <w:rPr>
+          <w:b/>
+          <w:bCs/>
+        </w:rPr>
+        <w:t xml:space="preserve"> 'N' &gt; 'v_first_letter' THEN</w:t>
+      </w:r>
+    </w:p>
+    <w:p>
+      <w:pPr>
+        <w:pStyle w:val="Normal"/>
+        <w:bidi w:val="0"/>
+        <w:jc w:val="left"/>
+        <w:rPr>
+          <w:b/>
+          <w:b/>
+          <w:bCs/>
+        </w:rPr>
+      </w:pPr>
+      <w:r>
+        <w:rPr>
+          <w:b/>
+          <w:bCs/>
+        </w:rPr>
+        <w:tab/>
+        <w:t xml:space="preserve">DBMS_OUTPUT.PUT_LINE('The last name for ' || v_first_name || ' ' || v_last_name || ' </w:t>
+        <w:tab/>
+        <w:t>is between A and M');</w:t>
+      </w:r>
+    </w:p>
+    <w:p>
+      <w:pPr>
+        <w:pStyle w:val="Normal"/>
+        <w:bidi w:val="0"/>
+        <w:jc w:val="left"/>
+        <w:rPr>
+          <w:b/>
+          <w:b/>
+          <w:bCs/>
+        </w:rPr>
+      </w:pPr>
+      <w:r>
+        <w:rPr>
+          <w:b/>
+          <w:bCs/>
+        </w:rPr>
+        <w:t>ELSE</w:t>
+      </w:r>
+    </w:p>
+    <w:p>
+      <w:pPr>
+        <w:pStyle w:val="Normal"/>
+        <w:bidi w:val="0"/>
+        <w:jc w:val="left"/>
+        <w:rPr>
+          <w:b/>
+          <w:b/>
+          <w:bCs/>
+        </w:rPr>
+      </w:pPr>
+      <w:r>
+        <w:rPr>
+          <w:b/>
+          <w:bCs/>
+        </w:rPr>
+        <w:tab/>
+        <w:t xml:space="preserve">DBMS_OUTPUT.PUT_LINE('The last name for ' || v_first_name || ' ' || v_last_name || ' </w:t>
+        <w:tab/>
+        <w:t>is between N and Z');</w:t>
+      </w:r>
+    </w:p>
+    <w:p>
+      <w:pPr>
+        <w:pStyle w:val="Normal"/>
+        <w:bidi w:val="0"/>
+        <w:jc w:val="left"/>
+        <w:rPr>
+          <w:b/>
+          <w:b/>
+          <w:bCs/>
+        </w:rPr>
+      </w:pPr>
+      <w:r>
+        <w:rPr>
+          <w:b/>
+          <w:bCs/>
+        </w:rPr>
+        <w:t>END IF;</w:t>
+      </w:r>
+    </w:p>
+    <w:p>
+      <w:pPr>
+        <w:pStyle w:val="Normal"/>
+        <w:bidi w:val="0"/>
+        <w:jc w:val="left"/>
+        <w:rPr>
+          <w:b/>
+          <w:b/>
+          <w:bCs/>
+        </w:rPr>
+      </w:pPr>
+      <w:r>
+        <w:rPr>
+          <w:b/>
+          <w:bCs/>
+        </w:rPr>
+        <w:t>END;</w:t>
+      </w:r>
+    </w:p>
+    <w:p>
+      <w:pPr>
+        <w:pStyle w:val="Normal"/>
+        <w:bidi w:val="0"/>
+        <w:jc w:val="left"/>
+        <w:rPr>
+          <w:b/>
+          <w:b/>
+          <w:bCs/>
+          <w:color w:val="2A6099"/>
+        </w:rPr>
+      </w:pPr>
+      <w:r>
+        <w:rPr>
+          <w:b/>
+          <w:bCs/>
+          <w:color w:val="2A6099"/>
+        </w:rPr>
+        <w:t>conventie: get_first_letter scrisa cu litera mica pt ca functia e scrisa de autor, adica user</w:t>
+      </w:r>
+    </w:p>
+    <w:p>
+      <w:pPr>
+        <w:pStyle w:val="Normal"/>
+        <w:bidi w:val="0"/>
+        <w:jc w:val="left"/>
+        <w:rPr>
+          <w:b/>
+          <w:b/>
+          <w:bCs/>
+          <w:color w:val="2A6099"/>
+        </w:rPr>
+      </w:pPr>
+      <w:r>
+        <w:rPr>
+          <w:b/>
+          <w:bCs/>
+          <w:color w:val="2A6099"/>
+        </w:rPr>
+        <w:t>PUT_LINE este scrisa cu litera mare pt ca procedura e scrisa de Oracle</w:t>
       </w:r>
     </w:p>
     <w:sectPr>
@@ -1067,5 +1562,18 @@
     </w:pPr>
     <w:rPr/>
   </w:style>
+  <w:style w:type="paragraph" w:styleId="TableHeading">
+    <w:name w:val="Table Heading"/>
+    <w:basedOn w:val="TableContents"/>
+    <w:qFormat/>
+    <w:pPr>
+      <w:suppressLineNumbers/>
+      <w:jc w:val="center"/>
+    </w:pPr>
+    <w:rPr>
+      <w:b/>
+      <w:bCs/>
+    </w:rPr>
+  </w:style>
 </w:styles>
 </file>
</xml_diff>